<commit_message>
Reflect reduced steps in evaluation
</commit_message>
<xml_diff>
--- a/Evaluation.docx
+++ b/Evaluation.docx
@@ -6,8 +6,13 @@
       <w:pPr>
         <w:pStyle w:val="Title"/>
       </w:pPr>
-      <w:r>
-        <w:t>Better Code Hub (BCH) evaluatie</w:t>
+      <w:proofErr w:type="spellStart"/>
+      <w:r>
+        <w:t>Better</w:t>
+      </w:r>
+      <w:proofErr w:type="spellEnd"/>
+      <w:r>
+        <w:t xml:space="preserve"> Code Hub (BCH) evaluatie</w:t>
       </w:r>
     </w:p>
     <w:p>
@@ -17,20 +22,32 @@
       <w:r>
         <w:t>Louis Matthijssen – ITV2D – Opdracht “</w:t>
       </w:r>
+      <w:proofErr w:type="spellStart"/>
       <w:r>
         <w:t>Boggle</w:t>
       </w:r>
+      <w:proofErr w:type="spellEnd"/>
       <w:r>
         <w:t>”</w:t>
       </w:r>
     </w:p>
     <w:p>
       <w:r>
-        <w:t>In dit document zal ik kort de beoordeling van Better Code Hub voor de opdracht “</w:t>
-      </w:r>
+        <w:t xml:space="preserve">In dit document zal ik kort de beoordeling van </w:t>
+      </w:r>
+      <w:proofErr w:type="spellStart"/>
+      <w:r>
+        <w:t>Better</w:t>
+      </w:r>
+      <w:proofErr w:type="spellEnd"/>
+      <w:r>
+        <w:t xml:space="preserve"> Code Hub voor de opdracht “</w:t>
+      </w:r>
+      <w:proofErr w:type="spellStart"/>
       <w:r>
         <w:t>Boggle</w:t>
       </w:r>
+      <w:proofErr w:type="spellEnd"/>
       <w:r>
         <w:t>” evalueren. Ik zal elk onderdeel van de BCH-resultaten apart behandelen.</w:t>
       </w:r>
@@ -61,7 +78,15 @@
         </w:numPr>
       </w:pPr>
       <w:r>
-        <w:t>De “SolveService.solve” methode is 1 regel te lang (16 regels). Aangezien Deze methode lastig op te splitsen is (er wordt al maar 1 taak uitgevoerd) en de methode ook een paar log regels bevat, zou ik deze methode niet opsplitsen.</w:t>
+        <w:t>De “</w:t>
+      </w:r>
+      <w:proofErr w:type="spellStart"/>
+      <w:r>
+        <w:t>SolveService.solve</w:t>
+      </w:r>
+      <w:proofErr w:type="spellEnd"/>
+      <w:r>
+        <w:t>” methode is 1 regel te lang (16 regels). Aangezien Deze methode lastig op te splitsen is (er wordt al maar 1 taak uitgevoerd) en de methode ook een paar log regels bevat, zou ik deze methode niet opsplitsen.</w:t>
       </w:r>
     </w:p>
     <w:p>
@@ -94,11 +119,13 @@
         <w:t>✔</w:t>
       </w:r>
       <w:r>
-        <w:t xml:space="preserve"> Write </w:t>
-      </w:r>
-      <w:r>
-        <w:t>Code Once</w:t>
-      </w:r>
+        <w:t xml:space="preserve"> Write Code </w:t>
+      </w:r>
+      <w:proofErr w:type="spellStart"/>
+      <w:r>
+        <w:t>Once</w:t>
+      </w:r>
+      <w:proofErr w:type="spellEnd"/>
     </w:p>
     <w:p>
       <w:r>
@@ -128,10 +155,50 @@
         </w:numPr>
       </w:pPr>
       <w:r>
-        <w:t xml:space="preserve">De “SolveWorker.visitPoint”, </w:t>
-      </w:r>
-      <w:r>
-        <w:t xml:space="preserve">“LegendDisplay.drawLegendColor”, “BoardDisplay.drawPoint” en “LegendDisplay.syncColorWithLabel” methodes hebben allemaal 1 parameter te veel (3 parameters). Bij al deze methodes heb ik al gebruik gemaakt van models om het aantal parameters te verkleinen. </w:t>
+        <w:t>De “</w:t>
+      </w:r>
+      <w:proofErr w:type="spellStart"/>
+      <w:r>
+        <w:t>SolveWorker.visitPoint</w:t>
+      </w:r>
+      <w:proofErr w:type="spellEnd"/>
+      <w:r>
+        <w:t xml:space="preserve">”, </w:t>
+      </w:r>
+      <w:r>
+        <w:t>“</w:t>
+      </w:r>
+      <w:proofErr w:type="spellStart"/>
+      <w:r>
+        <w:t>LegendDisplay.drawLegendColor</w:t>
+      </w:r>
+      <w:proofErr w:type="spellEnd"/>
+      <w:r>
+        <w:t>”, “</w:t>
+      </w:r>
+      <w:proofErr w:type="spellStart"/>
+      <w:r>
+        <w:t>BoardDisplay.drawPoint</w:t>
+      </w:r>
+      <w:proofErr w:type="spellEnd"/>
+      <w:r>
+        <w:t>” en “</w:t>
+      </w:r>
+      <w:proofErr w:type="spellStart"/>
+      <w:r>
+        <w:t>LegendDisplay.syncColorWithLabel</w:t>
+      </w:r>
+      <w:proofErr w:type="spellEnd"/>
+      <w:r>
+        <w:t xml:space="preserve">” methodes hebben allemaal 1 parameter te veel (3 parameters). Bij al deze methodes heb ik al gebruik gemaakt van </w:t>
+      </w:r>
+      <w:proofErr w:type="spellStart"/>
+      <w:r>
+        <w:t>models</w:t>
+      </w:r>
+      <w:proofErr w:type="spellEnd"/>
+      <w:r>
+        <w:t xml:space="preserve"> om het aantal parameters te verkleinen. </w:t>
       </w:r>
       <w:r>
         <w:t>Aangezien er bij deze methodes maar 1 parameter te veel is zou ik dit niet aanpassen.</w:t>
@@ -146,7 +213,15 @@
         </w:numPr>
       </w:pPr>
       <w:r>
-        <w:t>De “BoardModel.addPointToList” methode heeft 1 parameter te veel (3 parameters). Aangezien dit een redelijk simpele functie is zou ik hier niet een apart model voor aanmaken.</w:t>
+        <w:t>De “</w:t>
+      </w:r>
+      <w:proofErr w:type="spellStart"/>
+      <w:r>
+        <w:t>BoardModel.addPointToList</w:t>
+      </w:r>
+      <w:proofErr w:type="spellEnd"/>
+      <w:r>
+        <w:t>” methode heeft 1 parameter te veel (3 parameters). Aangezien dit een redelijk simpele functie is zou ik hier niet een apart model voor aanmaken.</w:t>
       </w:r>
     </w:p>
     <w:p>
@@ -158,7 +233,66 @@
         </w:numPr>
       </w:pPr>
       <w:r>
-        <w:t>De “SolveWorkerDataModel.$constructor” en “MatchModel.$constructor” hebben allebei 1 parameter te veel (3 paramaters). Aangezien het hier gaat om de constructor van models lijkt mij dit geen probleem.</w:t>
+        <w:t>De “</w:t>
+      </w:r>
+      <w:proofErr w:type="spellStart"/>
+      <w:proofErr w:type="gramStart"/>
+      <w:r>
+        <w:t>SolveWorkerDataModel</w:t>
+      </w:r>
+      <w:proofErr w:type="spellEnd"/>
+      <w:r>
+        <w:t>.$</w:t>
+      </w:r>
+      <w:proofErr w:type="spellStart"/>
+      <w:proofErr w:type="gramEnd"/>
+      <w:r>
+        <w:t>constructor</w:t>
+      </w:r>
+      <w:proofErr w:type="spellEnd"/>
+      <w:r>
+        <w:t>” en “</w:t>
+      </w:r>
+      <w:proofErr w:type="spellStart"/>
+      <w:r>
+        <w:t>MatchModel</w:t>
+      </w:r>
+      <w:proofErr w:type="spellEnd"/>
+      <w:r>
+        <w:t>.$</w:t>
+      </w:r>
+      <w:proofErr w:type="spellStart"/>
+      <w:r>
+        <w:t>constructor</w:t>
+      </w:r>
+      <w:proofErr w:type="spellEnd"/>
+      <w:r>
+        <w:t>” hebben alleb</w:t>
+      </w:r>
+      <w:r>
+        <w:t>ei 1 parameter te veel (3 param</w:t>
+      </w:r>
+      <w:r>
+        <w:t>e</w:t>
+      </w:r>
+      <w:r>
+        <w:t xml:space="preserve">ters). Aangezien het hier gaat om de </w:t>
+      </w:r>
+      <w:proofErr w:type="spellStart"/>
+      <w:r>
+        <w:t>constructor</w:t>
+      </w:r>
+      <w:proofErr w:type="spellEnd"/>
+      <w:r>
+        <w:t xml:space="preserve"> van </w:t>
+      </w:r>
+      <w:proofErr w:type="spellStart"/>
+      <w:r>
+        <w:t>models</w:t>
+      </w:r>
+      <w:proofErr w:type="spellEnd"/>
+      <w:r>
+        <w:t xml:space="preserve"> lijkt mij dit geen probleem.</w:t>
       </w:r>
     </w:p>
     <w:p>
@@ -172,10 +306,7 @@
         <w:t>✔</w:t>
       </w:r>
       <w:r>
-        <w:t xml:space="preserve"> </w:t>
-      </w:r>
-      <w:r>
-        <w:t>Separate Concerns in Modules</w:t>
+        <w:t xml:space="preserve"> Separate Concerns in Modules</w:t>
       </w:r>
     </w:p>
     <w:p>
@@ -187,16 +318,15 @@
         </w:numPr>
       </w:pPr>
       <w:r>
-        <w:t>De “DataManager” wordt op 1</w:t>
-      </w:r>
-      <w:r>
-        <w:t xml:space="preserve"> plek te veel aangeroepen (1</w:t>
-      </w:r>
-      <w:r>
-        <w:t>1</w:t>
-      </w:r>
-      <w:r>
-        <w:t xml:space="preserve"> plekken). Deze klasse laat controllers data met elkaar delen. Hier is misschien een betere oplossing voor maar aangezien het een klein probleem is zou ik dit zo laten.</w:t>
+        <w:t>De “</w:t>
+      </w:r>
+      <w:proofErr w:type="spellStart"/>
+      <w:r>
+        <w:t>DataManager</w:t>
+      </w:r>
+      <w:proofErr w:type="spellEnd"/>
+      <w:r>
+        <w:t>” wordt op 1 plek te veel aangeroepen (11 plekken). Deze klasse laat controllers data met elkaar delen. Hier is misschien een betere oplossing voor maar aangezien het een klein probleem is zou ik dit zo laten.</w:t>
       </w:r>
     </w:p>
     <w:p>
@@ -212,9 +342,27 @@
       <w:r>
         <w:t xml:space="preserve"> </w:t>
       </w:r>
-      <w:r>
-        <w:t>Couple Architecture Components Loosely</w:t>
-      </w:r>
+      <w:proofErr w:type="spellStart"/>
+      <w:r>
+        <w:t>Couple</w:t>
+      </w:r>
+      <w:proofErr w:type="spellEnd"/>
+      <w:r>
+        <w:t xml:space="preserve"> Architecture </w:t>
+      </w:r>
+      <w:proofErr w:type="spellStart"/>
+      <w:r>
+        <w:t>Components</w:t>
+      </w:r>
+      <w:proofErr w:type="spellEnd"/>
+      <w:r>
+        <w:t xml:space="preserve"> </w:t>
+      </w:r>
+      <w:proofErr w:type="spellStart"/>
+      <w:r>
+        <w:t>Loosely</w:t>
+      </w:r>
+      <w:proofErr w:type="spellEnd"/>
     </w:p>
     <w:p>
       <w:r>
@@ -233,8 +381,21 @@
         <w:t>✘</w:t>
       </w:r>
       <w:r>
-        <w:t xml:space="preserve"> Keep Architecture Components Balanced</w:t>
-      </w:r>
+        <w:t xml:space="preserve"> Keep Architecture </w:t>
+      </w:r>
+      <w:proofErr w:type="spellStart"/>
+      <w:r>
+        <w:t>Components</w:t>
+      </w:r>
+      <w:proofErr w:type="spellEnd"/>
+      <w:r>
+        <w:t xml:space="preserve"> </w:t>
+      </w:r>
+      <w:proofErr w:type="spellStart"/>
+      <w:r>
+        <w:t>Balanced</w:t>
+      </w:r>
+      <w:proofErr w:type="spellEnd"/>
     </w:p>
     <w:p>
       <w:pPr>
@@ -248,13 +409,7 @@
         <w:t>BCH raadt aan om minst</w:t>
       </w:r>
       <w:r>
-        <w:t xml:space="preserve">ens 2 componenten te gebruiken, deze applicatie heeft er 1. Het is mogelijk om de GUI en </w:t>
-      </w:r>
-      <w:r>
-        <w:t>het algoritme</w:t>
-      </w:r>
-      <w:r>
-        <w:t xml:space="preserve"> zelf op te splitsen, maar gezien de grootte van de applicatie lijkt mij dit niet nodig.</w:t>
+        <w:t>ens 2 componenten te gebruiken, deze applicatie heeft er 1. Het is mogelijk om de GUI en het algoritme zelf op te splitsen, maar gezien de grootte van de applicatie lijkt mij dit niet nodig.</w:t>
       </w:r>
     </w:p>
     <w:p>
@@ -268,7 +423,15 @@
         <w:t>✔</w:t>
       </w:r>
       <w:r>
-        <w:t xml:space="preserve"> Keep Your Codebase Small</w:t>
+        <w:t xml:space="preserve"> Keep </w:t>
+      </w:r>
+      <w:proofErr w:type="spellStart"/>
+      <w:r>
+        <w:t>Your</w:t>
+      </w:r>
+      <w:proofErr w:type="spellEnd"/>
+      <w:r>
+        <w:t xml:space="preserve"> Codebase Small</w:t>
       </w:r>
     </w:p>
     <w:p>
@@ -287,7 +450,15 @@
         <w:t>✘</w:t>
       </w:r>
       <w:r>
-        <w:t xml:space="preserve"> Automate Tests</w:t>
+        <w:t xml:space="preserve"> </w:t>
+      </w:r>
+      <w:proofErr w:type="spellStart"/>
+      <w:r>
+        <w:t>Automate</w:t>
+      </w:r>
+      <w:proofErr w:type="spellEnd"/>
+      <w:r>
+        <w:t xml:space="preserve"> Tests</w:t>
       </w:r>
     </w:p>
     <w:p>
@@ -356,19 +527,16 @@
         </w:numPr>
       </w:pPr>
       <w:r>
-        <w:t>Als het opgegeven punt in de lijst met bezochte punten z</w:t>
-      </w:r>
-      <w:r>
-        <w:t xml:space="preserve">it stopt de recursieve functie, want een </w:t>
-      </w:r>
-      <w:r>
-        <w:t xml:space="preserve">punt mag maar 1 keer in het pad voorkomen. </w:t>
-      </w:r>
-      <w:r>
-        <w:t>Is dit niet het geval dan</w:t>
-      </w:r>
-      <w:r>
-        <w:t xml:space="preserve"> wordt de letter van het opgegeven punt opgehaald en toegevoegd aan de combinatie van letters in het huidige pad. Hierna wordt het punt toegevoegd aan de lijst met bezochte punten.</w:t>
+        <w:t>D</w:t>
+      </w:r>
+      <w:r>
+        <w:t xml:space="preserve">e letter van het opgegeven punt </w:t>
+      </w:r>
+      <w:r>
+        <w:t xml:space="preserve">wordt </w:t>
+      </w:r>
+      <w:r>
+        <w:t>opgehaald en toegevoegd aan de combinatie van letters in het huidige pad. Hierna wordt het punt toegevoegd aan de lijst met bezochte punten.</w:t>
       </w:r>
     </w:p>
     <w:p>
@@ -380,7 +548,13 @@
         </w:numPr>
       </w:pPr>
       <w:r>
-        <w:t xml:space="preserve">Er wordt gekeken of de huidige combinatie van letters 1 van de gezochte woorden bevat. </w:t>
+        <w:t xml:space="preserve">Er wordt gekeken of de </w:t>
+      </w:r>
+      <w:r>
+        <w:t>huidige combinatie van letters overeenkomt met 1 van de gezochte woorden</w:t>
+      </w:r>
+      <w:r>
+        <w:t xml:space="preserve">. </w:t>
       </w:r>
       <w:r>
         <w:t>Als dit het geval is worden de bezochte punten en het gevonden woord opgeslagen en gaat het algoritme verder om eventueel langere woorden te vinden.</w:t>
@@ -401,13 +575,22 @@
         <w:t xml:space="preserve"> van het huidige punt</w:t>
       </w:r>
       <w:r>
-        <w:t xml:space="preserve"> worden opgehaald, en de metho</w:t>
+        <w:t xml:space="preserve"> worden opgehaald</w:t>
+      </w:r>
+      <w:r>
+        <w:t>. Voor elk omliggende punt wordt gekeken of deze in de lijst met bezochte punten voorkomt. Is dit het geval, dan wordt dit punt overgeslagen (een punt mag maar 1 keer bezocht worden). Anders wordt de</w:t>
+      </w:r>
+      <w:r>
+        <w:t xml:space="preserve"> metho</w:t>
       </w:r>
       <w:r>
         <w:t>de uit stap</w:t>
       </w:r>
       <w:r>
-        <w:t xml:space="preserve"> 2 wordt opnieuw aangeroepen met de combinatie van letters in het huidige pad, de lijst met bezochte punten en het nieu</w:t>
+        <w:t xml:space="preserve"> 2 </w:t>
+      </w:r>
+      <w:r>
+        <w:t>opnieuw aangeroepen met de combinatie van letters in het huidige pad, de lijst met bezochte punten en het nieu</w:t>
       </w:r>
       <w:r>
         <w:t>we</w:t>
@@ -430,47 +613,43 @@
         <w:t xml:space="preserve">Helaas kost het bovenstaande algoritme veel rekenkracht. Voor een bord van 3x3 zou dit </w:t>
       </w:r>
       <w:r>
-        <w:t>42</w:t>
+        <w:t>10.305</w:t>
+      </w:r>
+      <w:r>
+        <w:t xml:space="preserve"> stappen</w:t>
+      </w:r>
+      <w:r>
+        <w:t xml:space="preserve"> kosten</w:t>
+      </w:r>
+      <w:r>
+        <w:t>, en voor een bord van 4x4 zou</w:t>
+      </w:r>
+      <w:r>
+        <w:t>den</w:t>
+      </w:r>
+      <w:r>
+        <w:t xml:space="preserve"> dit al </w:t>
+      </w:r>
+      <w:r>
+        <w:t>12</w:t>
       </w:r>
       <w:r>
         <w:t>.</w:t>
       </w:r>
       <w:r>
-        <w:t>545</w:t>
-      </w:r>
-      <w:r>
-        <w:t xml:space="preserve"> stappen</w:t>
-      </w:r>
-      <w:r>
-        <w:t xml:space="preserve"> kosten</w:t>
-      </w:r>
-      <w:r>
-        <w:t>, en voor een bord van 4x4 zou</w:t>
-      </w:r>
-      <w:r>
-        <w:t>den</w:t>
-      </w:r>
-      <w:r>
-        <w:t xml:space="preserve"> dit al </w:t>
-      </w:r>
-      <w:r>
-        <w:t>58</w:t>
+        <w:t>029</w:t>
       </w:r>
       <w:r>
         <w:t>.</w:t>
       </w:r>
       <w:r>
-        <w:t>224</w:t>
-      </w:r>
-      <w:r>
-        <w:t>.</w:t>
-      </w:r>
-      <w:r>
-        <w:t>072</w:t>
+        <w:t>640</w:t>
       </w:r>
       <w:r>
         <w:t xml:space="preserve"> stappen zijn. Hierdoor duurt het oplossen van een bord steeds langer naarmate het bord groter wordt.</w:t>
       </w:r>
+      <w:bookmarkStart w:id="0" w:name="_GoBack"/>
+      <w:bookmarkEnd w:id="0"/>
     </w:p>
     <w:p>
       <w:r>
@@ -486,11 +665,43 @@
         </w:numPr>
       </w:pPr>
       <w:r>
-        <w:t xml:space="preserve">Alle delen van alle woorden in de lijst met te zoeken woorden worden voor het starten van het algoritme opgeslagen in een HashSet. Voor het woord “BOUW” worden bijvoorbeeld “B”, “BO” </w:t>
+        <w:t xml:space="preserve">Alle delen van alle woorden in de lijst met te zoeken woorden worden voor het starten van het algoritme opgeslagen in een </w:t>
+      </w:r>
+      <w:proofErr w:type="spellStart"/>
+      <w:r>
+        <w:t>HashSet</w:t>
+      </w:r>
+      <w:proofErr w:type="spellEnd"/>
+      <w:r>
+        <w:t xml:space="preserve">. Voor het woord “BOUW” worden bijvoorbeeld “B”, “BO” </w:t>
       </w:r>
       <w:r>
         <w:lastRenderedPageBreak/>
-        <w:t>en “BOU” opgeslagen. Er wordt hier gebruik gemaakt van een HashSet omdat het zoeken hierin een O(1) operatie is en deze HashSet bij elke stap in het algoritme gebruikt zal worden.</w:t>
+        <w:t xml:space="preserve">en “BOU” opgeslagen. Er wordt hier gebruik gemaakt van een </w:t>
+      </w:r>
+      <w:proofErr w:type="spellStart"/>
+      <w:r>
+        <w:t>HashSet</w:t>
+      </w:r>
+      <w:proofErr w:type="spellEnd"/>
+      <w:r>
+        <w:t xml:space="preserve"> omdat het zoeken hierin een </w:t>
+      </w:r>
+      <w:proofErr w:type="gramStart"/>
+      <w:r>
+        <w:t>O(</w:t>
+      </w:r>
+      <w:proofErr w:type="gramEnd"/>
+      <w:r>
+        <w:t xml:space="preserve">1) operatie is en deze </w:t>
+      </w:r>
+      <w:proofErr w:type="spellStart"/>
+      <w:r>
+        <w:t>HashSet</w:t>
+      </w:r>
+      <w:proofErr w:type="spellEnd"/>
+      <w:r>
+        <w:t xml:space="preserve"> bij elke stap in het algoritme gebruikt zal worden.</w:t>
       </w:r>
     </w:p>
     <w:p>
@@ -502,7 +713,15 @@
         </w:numPr>
       </w:pPr>
       <w:r>
-        <w:t>Bij elke stap van het bovenstaande algoritme wordt gekeken of de huidige combinatie van letters voorkomt in deze HashSet. Is dit niet het geval, dan is het niet meer mogelijk om een woord te vinden met de huidige combinatie van letters en kan het huidige pad afgebroken worden.</w:t>
+        <w:t xml:space="preserve">Bij elke stap van het bovenstaande algoritme wordt gekeken of de huidige combinatie van letters voorkomt in deze </w:t>
+      </w:r>
+      <w:proofErr w:type="spellStart"/>
+      <w:r>
+        <w:t>HashSet</w:t>
+      </w:r>
+      <w:proofErr w:type="spellEnd"/>
+      <w:r>
+        <w:t>. Is dit niet het geval, dan is het niet meer mogelijk om een woord te vinden met de huidige combinatie van letters en kan het huidige pad afgebroken worden.</w:t>
       </w:r>
     </w:p>
     <w:p>
@@ -533,8 +752,6 @@
       <w:r>
         <w:t>4x4 bord: 342 stappen</w:t>
       </w:r>
-      <w:bookmarkStart w:id="0" w:name="_GoBack"/>
-      <w:bookmarkEnd w:id="0"/>
     </w:p>
     <w:sectPr>
       <w:pgSz w:w="12240" w:h="15840"/>
@@ -996,6 +1213,7 @@
     <w:lsdException w:name="HTML Sample" w:semiHidden="1" w:unhideWhenUsed="1"/>
     <w:lsdException w:name="HTML Typewriter" w:semiHidden="1" w:unhideWhenUsed="1"/>
     <w:lsdException w:name="HTML Variable" w:semiHidden="1" w:unhideWhenUsed="1"/>
+    <w:lsdException w:name="Normal Table" w:semiHidden="1" w:unhideWhenUsed="1"/>
     <w:lsdException w:name="annotation subject" w:semiHidden="1" w:unhideWhenUsed="1"/>
     <w:lsdException w:name="No List" w:semiHidden="1" w:unhideWhenUsed="1"/>
     <w:lsdException w:name="Outline List 1" w:semiHidden="1" w:unhideWhenUsed="1"/>
@@ -1041,9 +1259,11 @@
     <w:lsdException w:name="Table Subtle 1" w:semiHidden="1" w:unhideWhenUsed="1"/>
     <w:lsdException w:name="Table Subtle 2" w:semiHidden="1" w:unhideWhenUsed="1"/>
     <w:lsdException w:name="Table Web 1" w:semiHidden="1" w:unhideWhenUsed="1"/>
+    <w:lsdException w:name="Table Web 2" w:semiHidden="1" w:unhideWhenUsed="1"/>
     <w:lsdException w:name="Table Web 3" w:semiHidden="1" w:unhideWhenUsed="1"/>
     <w:lsdException w:name="Balloon Text" w:semiHidden="1" w:unhideWhenUsed="1"/>
     <w:lsdException w:name="Table Grid" w:uiPriority="39"/>
+    <w:lsdException w:name="Table Theme" w:semiHidden="1" w:unhideWhenUsed="1"/>
     <w:lsdException w:name="Placeholder Text" w:semiHidden="1"/>
     <w:lsdException w:name="No Spacing" w:uiPriority="1" w:qFormat="1"/>
     <w:lsdException w:name="Light Shading" w:uiPriority="60"/>

</xml_diff>